<commit_message>
Got some analysis done (Correlations, ggpairs, PCA with a biplot
</commit_message>
<xml_diff>
--- a/analyze-pXRF.docx
+++ b/analyze-pXRF.docx
@@ -58,975 +58,7 @@
     </w:p>
     <w:p>
       <w:pPr>
-        <w:pStyle w:val="SourceCode"/>
-      </w:pPr>
-      <w:r>
-        <w:rPr>
-          <w:rStyle w:val="VerbatimChar"/>
-        </w:rPr>
-        <w:t xml:space="preserve">## </w:t>
-      </w:r>
-      <w:r>
-        <w:br/>
-      </w:r>
-      <w:r>
-        <w:rPr>
-          <w:rStyle w:val="VerbatimChar"/>
-        </w:rPr>
-        <w:t xml:space="preserve">## Attaching package: 'dplyr'</w:t>
-      </w:r>
-    </w:p>
-    <w:p>
-      <w:pPr>
-        <w:pStyle w:val="SourceCode"/>
-      </w:pPr>
-      <w:r>
-        <w:rPr>
-          <w:rStyle w:val="VerbatimChar"/>
-        </w:rPr>
-        <w:t xml:space="preserve">## The following objects are masked from 'package:stats':</w:t>
-      </w:r>
-      <w:r>
-        <w:br/>
-      </w:r>
-      <w:r>
-        <w:rPr>
-          <w:rStyle w:val="VerbatimChar"/>
-        </w:rPr>
-        <w:t xml:space="preserve">## </w:t>
-      </w:r>
-      <w:r>
-        <w:br/>
-      </w:r>
-      <w:r>
-        <w:rPr>
-          <w:rStyle w:val="VerbatimChar"/>
-        </w:rPr>
-        <w:t xml:space="preserve">##     filter, lag</w:t>
-      </w:r>
-    </w:p>
-    <w:p>
-      <w:pPr>
-        <w:pStyle w:val="SourceCode"/>
-      </w:pPr>
-      <w:r>
-        <w:rPr>
-          <w:rStyle w:val="VerbatimChar"/>
-        </w:rPr>
-        <w:t xml:space="preserve">## The following objects are masked from 'package:base':</w:t>
-      </w:r>
-      <w:r>
-        <w:br/>
-      </w:r>
-      <w:r>
-        <w:rPr>
-          <w:rStyle w:val="VerbatimChar"/>
-        </w:rPr>
-        <w:t xml:space="preserve">## </w:t>
-      </w:r>
-      <w:r>
-        <w:br/>
-      </w:r>
-      <w:r>
-        <w:rPr>
-          <w:rStyle w:val="VerbatimChar"/>
-        </w:rPr>
-        <w:t xml:space="preserve">##     intersect, setdiff, setequal, union</w:t>
-      </w:r>
-    </w:p>
-    <w:p>
-      <w:pPr>
-        <w:pStyle w:val="SourceCode"/>
-      </w:pPr>
-      <w:r>
-        <w:rPr>
-          <w:rStyle w:val="VerbatimChar"/>
-        </w:rPr>
-        <w:t xml:space="preserve">## corrplot 0.84 loaded</w:t>
-      </w:r>
-    </w:p>
-    <w:p>
-      <w:pPr>
-        <w:pStyle w:val="SourceCode"/>
-      </w:pPr>
-      <w:r>
-        <w:rPr>
-          <w:rStyle w:val="VerbatimChar"/>
-        </w:rPr>
-        <w:t xml:space="preserve">## </w:t>
-      </w:r>
-      <w:r>
-        <w:br/>
-      </w:r>
-      <w:r>
-        <w:rPr>
-          <w:rStyle w:val="VerbatimChar"/>
-        </w:rPr>
-        <w:t xml:space="preserve">## To cite package 'dplyr' in publications use:</w:t>
-      </w:r>
-      <w:r>
-        <w:br/>
-      </w:r>
-      <w:r>
-        <w:rPr>
-          <w:rStyle w:val="VerbatimChar"/>
-        </w:rPr>
-        <w:t xml:space="preserve">## </w:t>
-      </w:r>
-      <w:r>
-        <w:br/>
-      </w:r>
-      <w:r>
-        <w:rPr>
-          <w:rStyle w:val="VerbatimChar"/>
-        </w:rPr>
-        <w:t xml:space="preserve">##   Hadley Wickham, Romain François, Lionel Henry and Kirill Müller</w:t>
-      </w:r>
-      <w:r>
-        <w:br/>
-      </w:r>
-      <w:r>
-        <w:rPr>
-          <w:rStyle w:val="VerbatimChar"/>
-        </w:rPr>
-        <w:t xml:space="preserve">##   (2020). dplyr: A Grammar of Data Manipulation. R package version</w:t>
-      </w:r>
-      <w:r>
-        <w:br/>
-      </w:r>
-      <w:r>
-        <w:rPr>
-          <w:rStyle w:val="VerbatimChar"/>
-        </w:rPr>
-        <w:t xml:space="preserve">##   1.0.2. https://CRAN.R-project.org/package=dplyr</w:t>
-      </w:r>
-      <w:r>
-        <w:br/>
-      </w:r>
-      <w:r>
-        <w:rPr>
-          <w:rStyle w:val="VerbatimChar"/>
-        </w:rPr>
-        <w:t xml:space="preserve">## </w:t>
-      </w:r>
-      <w:r>
-        <w:br/>
-      </w:r>
-      <w:r>
-        <w:rPr>
-          <w:rStyle w:val="VerbatimChar"/>
-        </w:rPr>
-        <w:t xml:space="preserve">## A BibTeX entry for LaTeX users is</w:t>
-      </w:r>
-      <w:r>
-        <w:br/>
-      </w:r>
-      <w:r>
-        <w:rPr>
-          <w:rStyle w:val="VerbatimChar"/>
-        </w:rPr>
-        <w:t xml:space="preserve">## </w:t>
-      </w:r>
-      <w:r>
-        <w:br/>
-      </w:r>
-      <w:r>
-        <w:rPr>
-          <w:rStyle w:val="VerbatimChar"/>
-        </w:rPr>
-        <w:t xml:space="preserve">##   @Manual{,</w:t>
-      </w:r>
-      <w:r>
-        <w:br/>
-      </w:r>
-      <w:r>
-        <w:rPr>
-          <w:rStyle w:val="VerbatimChar"/>
-        </w:rPr>
-        <w:t xml:space="preserve">##     title = {dplyr: A Grammar of Data Manipulation},</w:t>
-      </w:r>
-      <w:r>
-        <w:br/>
-      </w:r>
-      <w:r>
-        <w:rPr>
-          <w:rStyle w:val="VerbatimChar"/>
-        </w:rPr>
-        <w:t xml:space="preserve">##     author = {Hadley Wickham and Romain François and Lionel {</w:t>
-      </w:r>
-      <w:r>
-        <w:br/>
-      </w:r>
-      <w:r>
-        <w:rPr>
-          <w:rStyle w:val="VerbatimChar"/>
-        </w:rPr>
-        <w:t xml:space="preserve">##              Henry} and Kirill Müller},</w:t>
-      </w:r>
-      <w:r>
-        <w:br/>
-      </w:r>
-      <w:r>
-        <w:rPr>
-          <w:rStyle w:val="VerbatimChar"/>
-        </w:rPr>
-        <w:t xml:space="preserve">##     year = {2020},</w:t>
-      </w:r>
-      <w:r>
-        <w:br/>
-      </w:r>
-      <w:r>
-        <w:rPr>
-          <w:rStyle w:val="VerbatimChar"/>
-        </w:rPr>
-        <w:t xml:space="preserve">##     note = {R package version 1.0.2},</w:t>
-      </w:r>
-      <w:r>
-        <w:br/>
-      </w:r>
-      <w:r>
-        <w:rPr>
-          <w:rStyle w:val="VerbatimChar"/>
-        </w:rPr>
-        <w:t xml:space="preserve">##     url = {https://CRAN.R-project.org/package=dplyr},</w:t>
-      </w:r>
-      <w:r>
-        <w:br/>
-      </w:r>
-      <w:r>
-        <w:rPr>
-          <w:rStyle w:val="VerbatimChar"/>
-        </w:rPr>
-        <w:t xml:space="preserve">##   }</w:t>
-      </w:r>
-    </w:p>
-    <w:p>
-      <w:pPr>
-        <w:pStyle w:val="SourceCode"/>
-      </w:pPr>
-      <w:r>
-        <w:rPr>
-          <w:rStyle w:val="VerbatimChar"/>
-        </w:rPr>
-        <w:t xml:space="preserve">## </w:t>
-      </w:r>
-      <w:r>
-        <w:br/>
-      </w:r>
-      <w:r>
-        <w:rPr>
-          <w:rStyle w:val="VerbatimChar"/>
-        </w:rPr>
-        <w:t xml:space="preserve">## To cite corrplot in publications use:</w:t>
-      </w:r>
-      <w:r>
-        <w:br/>
-      </w:r>
-      <w:r>
-        <w:rPr>
-          <w:rStyle w:val="VerbatimChar"/>
-        </w:rPr>
-        <w:t xml:space="preserve">## </w:t>
-      </w:r>
-      <w:r>
-        <w:br/>
-      </w:r>
-      <w:r>
-        <w:rPr>
-          <w:rStyle w:val="VerbatimChar"/>
-        </w:rPr>
-        <w:t xml:space="preserve">##   Taiyun Wei and Viliam Simko (2017). R package "corrplot":</w:t>
-      </w:r>
-      <w:r>
-        <w:br/>
-      </w:r>
-      <w:r>
-        <w:rPr>
-          <w:rStyle w:val="VerbatimChar"/>
-        </w:rPr>
-        <w:t xml:space="preserve">##   Visualization of a Correlation Matrix (Version 0.84). Available from</w:t>
-      </w:r>
-      <w:r>
-        <w:br/>
-      </w:r>
-      <w:r>
-        <w:rPr>
-          <w:rStyle w:val="VerbatimChar"/>
-        </w:rPr>
-        <w:t xml:space="preserve">##   https://github.com/taiyun/corrplot</w:t>
-      </w:r>
-      <w:r>
-        <w:br/>
-      </w:r>
-      <w:r>
-        <w:rPr>
-          <w:rStyle w:val="VerbatimChar"/>
-        </w:rPr>
-        <w:t xml:space="preserve">## </w:t>
-      </w:r>
-      <w:r>
-        <w:br/>
-      </w:r>
-      <w:r>
-        <w:rPr>
-          <w:rStyle w:val="VerbatimChar"/>
-        </w:rPr>
-        <w:t xml:space="preserve">## A BibTeX entry for LaTeX users is</w:t>
-      </w:r>
-      <w:r>
-        <w:br/>
-      </w:r>
-      <w:r>
-        <w:rPr>
-          <w:rStyle w:val="VerbatimChar"/>
-        </w:rPr>
-        <w:t xml:space="preserve">## </w:t>
-      </w:r>
-      <w:r>
-        <w:br/>
-      </w:r>
-      <w:r>
-        <w:rPr>
-          <w:rStyle w:val="VerbatimChar"/>
-        </w:rPr>
-        <w:t xml:space="preserve">##   @Manual{corrplot2017,</w:t>
-      </w:r>
-      <w:r>
-        <w:br/>
-      </w:r>
-      <w:r>
-        <w:rPr>
-          <w:rStyle w:val="VerbatimChar"/>
-        </w:rPr>
-        <w:t xml:space="preserve">##     title = {R package "corrplot": Visualization of a Correlation Matrix},</w:t>
-      </w:r>
-      <w:r>
-        <w:br/>
-      </w:r>
-      <w:r>
-        <w:rPr>
-          <w:rStyle w:val="VerbatimChar"/>
-        </w:rPr>
-        <w:t xml:space="preserve">##     author = {Taiyun Wei and Viliam Simko},</w:t>
-      </w:r>
-      <w:r>
-        <w:br/>
-      </w:r>
-      <w:r>
-        <w:rPr>
-          <w:rStyle w:val="VerbatimChar"/>
-        </w:rPr>
-        <w:t xml:space="preserve">##     year = {2017},</w:t>
-      </w:r>
-      <w:r>
-        <w:br/>
-      </w:r>
-      <w:r>
-        <w:rPr>
-          <w:rStyle w:val="VerbatimChar"/>
-        </w:rPr>
-        <w:t xml:space="preserve">##     note = {(Version 0.84)},</w:t>
-      </w:r>
-      <w:r>
-        <w:br/>
-      </w:r>
-      <w:r>
-        <w:rPr>
-          <w:rStyle w:val="VerbatimChar"/>
-        </w:rPr>
-        <w:t xml:space="preserve">##     url = {https://github.com/taiyun/corrplot},</w:t>
-      </w:r>
-      <w:r>
-        <w:br/>
-      </w:r>
-      <w:r>
-        <w:rPr>
-          <w:rStyle w:val="VerbatimChar"/>
-        </w:rPr>
-        <w:t xml:space="preserve">##   }</w:t>
-      </w:r>
-    </w:p>
-    <w:p>
-      <w:pPr>
-        <w:pStyle w:val="SourceCode"/>
-      </w:pPr>
-      <w:r>
-        <w:rPr>
-          <w:rStyle w:val="VerbatimChar"/>
-        </w:rPr>
-        <w:t xml:space="preserve">##       MgO             Al2O3             SiO2             P2O5        </w:t>
-      </w:r>
-      <w:r>
-        <w:br/>
-      </w:r>
-      <w:r>
-        <w:rPr>
-          <w:rStyle w:val="VerbatimChar"/>
-        </w:rPr>
-        <w:t xml:space="preserve">##  Min.   :0.0000   Min.   :0.0000   Min.   :0.0000   Min.   :0.00000  </w:t>
-      </w:r>
-      <w:r>
-        <w:br/>
-      </w:r>
-      <w:r>
-        <w:rPr>
-          <w:rStyle w:val="VerbatimChar"/>
-        </w:rPr>
-        <w:t xml:space="preserve">##  1st Qu.:0.1450   1st Qu.:0.2409   1st Qu.:0.3815   1st Qu.:0.03905  </w:t>
-      </w:r>
-      <w:r>
-        <w:br/>
-      </w:r>
-      <w:r>
-        <w:rPr>
-          <w:rStyle w:val="VerbatimChar"/>
-        </w:rPr>
-        <w:t xml:space="preserve">##  Median :0.1991   Median :0.3858   Median :0.6060   Median :0.06975  </w:t>
-      </w:r>
-      <w:r>
-        <w:br/>
-      </w:r>
-      <w:r>
-        <w:rPr>
-          <w:rStyle w:val="VerbatimChar"/>
-        </w:rPr>
-        <w:t xml:space="preserve">##  Mean   :0.2499   Mean   :0.3998   Mean   :0.5612   Mean   :0.17392  </w:t>
-      </w:r>
-      <w:r>
-        <w:br/>
-      </w:r>
-      <w:r>
-        <w:rPr>
-          <w:rStyle w:val="VerbatimChar"/>
-        </w:rPr>
-        <w:t xml:space="preserve">##  3rd Qu.:0.3330   3rd Qu.:0.5433   3rd Qu.:0.7495   3rd Qu.:0.22987  </w:t>
-      </w:r>
-      <w:r>
-        <w:br/>
-      </w:r>
-      <w:r>
-        <w:rPr>
-          <w:rStyle w:val="VerbatimChar"/>
-        </w:rPr>
-        <w:t xml:space="preserve">##  Max.   :1.0000   Max.   :1.0000   Max.   :1.0000   Max.   :1.00000  </w:t>
-      </w:r>
-      <w:r>
-        <w:br/>
-      </w:r>
-      <w:r>
-        <w:rPr>
-          <w:rStyle w:val="VerbatimChar"/>
-        </w:rPr>
-        <w:t xml:space="preserve">##  NA's   :2                         NA's   :2                         </w:t>
-      </w:r>
-      <w:r>
-        <w:br/>
-      </w:r>
-      <w:r>
-        <w:rPr>
-          <w:rStyle w:val="VerbatimChar"/>
-        </w:rPr>
-        <w:t xml:space="preserve">##        S                 Cl               K2O              CaO        </w:t>
-      </w:r>
-      <w:r>
-        <w:br/>
-      </w:r>
-      <w:r>
-        <w:rPr>
-          <w:rStyle w:val="VerbatimChar"/>
-        </w:rPr>
-        <w:t xml:space="preserve">##  Min.   :0.00000   Min.   :0.00000   Min.   :0.0000   Min.   :0.0000  </w:t>
-      </w:r>
-      <w:r>
-        <w:br/>
-      </w:r>
-      <w:r>
-        <w:rPr>
-          <w:rStyle w:val="VerbatimChar"/>
-        </w:rPr>
-        <w:t xml:space="preserve">##  1st Qu.:0.00971   1st Qu.:0.04348   1st Qu.:0.3772   1st Qu.:0.0571  </w:t>
-      </w:r>
-      <w:r>
-        <w:br/>
-      </w:r>
-      <w:r>
-        <w:rPr>
-          <w:rStyle w:val="VerbatimChar"/>
-        </w:rPr>
-        <w:t xml:space="preserve">##  Median :0.07513   Median :0.07255   Median :0.4744   Median :0.1029  </w:t>
-      </w:r>
-      <w:r>
-        <w:br/>
-      </w:r>
-      <w:r>
-        <w:rPr>
-          <w:rStyle w:val="VerbatimChar"/>
-        </w:rPr>
-        <w:t xml:space="preserve">##  Mean   :0.12287   Mean   :0.12584   Mean   :0.4855   Mean   :0.2035  </w:t>
-      </w:r>
-      <w:r>
-        <w:br/>
-      </w:r>
-      <w:r>
-        <w:rPr>
-          <w:rStyle w:val="VerbatimChar"/>
-        </w:rPr>
-        <w:t xml:space="preserve">##  3rd Qu.:0.12223   3rd Qu.:0.15139   3rd Qu.:0.6145   3rd Qu.:0.2918  </w:t>
-      </w:r>
-      <w:r>
-        <w:br/>
-      </w:r>
-      <w:r>
-        <w:rPr>
-          <w:rStyle w:val="VerbatimChar"/>
-        </w:rPr>
-        <w:t xml:space="preserve">##  Max.   :1.00000   Max.   :1.00000   Max.   :1.0000   Max.   :1.0000  </w:t>
-      </w:r>
-      <w:r>
-        <w:br/>
-      </w:r>
-      <w:r>
-        <w:rPr>
-          <w:rStyle w:val="VerbatimChar"/>
-        </w:rPr>
-        <w:t xml:space="preserve">##  NA's   :107       NA's   :1         NA's   :22                       </w:t>
-      </w:r>
-      <w:r>
-        <w:br/>
-      </w:r>
-      <w:r>
-        <w:rPr>
-          <w:rStyle w:val="VerbatimChar"/>
-        </w:rPr>
-        <w:t xml:space="preserve">##        Ti               V                 Cr               Mn        </w:t>
-      </w:r>
-      <w:r>
-        <w:br/>
-      </w:r>
-      <w:r>
-        <w:rPr>
-          <w:rStyle w:val="VerbatimChar"/>
-        </w:rPr>
-        <w:t xml:space="preserve">##  Min.   :0.0000   Min.   :0.00000   Min.   :0.0000   Min.   :0.0000  </w:t>
-      </w:r>
-      <w:r>
-        <w:br/>
-      </w:r>
-      <w:r>
-        <w:rPr>
-          <w:rStyle w:val="VerbatimChar"/>
-        </w:rPr>
-        <w:t xml:space="preserve">##  1st Qu.:0.3940   1st Qu.:0.05372   1st Qu.:0.1102   1st Qu.:0.1581  </w:t>
-      </w:r>
-      <w:r>
-        <w:br/>
-      </w:r>
-      <w:r>
-        <w:rPr>
-          <w:rStyle w:val="VerbatimChar"/>
-        </w:rPr>
-        <w:t xml:space="preserve">##  Median :0.5049   Median :0.10331   Median :0.2373   Median :0.2276  </w:t>
-      </w:r>
-      <w:r>
-        <w:br/>
-      </w:r>
-      <w:r>
-        <w:rPr>
-          <w:rStyle w:val="VerbatimChar"/>
-        </w:rPr>
-        <w:t xml:space="preserve">##  Mean   :0.4921   Mean   :0.12423   Mean   :0.3128   Mean   :0.2426  </w:t>
-      </w:r>
-      <w:r>
-        <w:br/>
-      </w:r>
-      <w:r>
-        <w:rPr>
-          <w:rStyle w:val="VerbatimChar"/>
-        </w:rPr>
-        <w:t xml:space="preserve">##  3rd Qu.:0.6258   3rd Qu.:0.16322   3rd Qu.:0.4576   3rd Qu.:0.3036  </w:t>
-      </w:r>
-      <w:r>
-        <w:br/>
-      </w:r>
-      <w:r>
-        <w:rPr>
-          <w:rStyle w:val="VerbatimChar"/>
-        </w:rPr>
-        <w:t xml:space="preserve">##  Max.   :1.0000   Max.   :1.00000   Max.   :1.0000   Max.   :1.0000  </w:t>
-      </w:r>
-      <w:r>
-        <w:br/>
-      </w:r>
-      <w:r>
-        <w:rPr>
-          <w:rStyle w:val="VerbatimChar"/>
-        </w:rPr>
-        <w:t xml:space="preserve">##                   NA's   :118       NA's   :239                      </w:t>
-      </w:r>
-      <w:r>
-        <w:br/>
-      </w:r>
-      <w:r>
-        <w:rPr>
-          <w:rStyle w:val="VerbatimChar"/>
-        </w:rPr>
-        <w:t xml:space="preserve">##        Fe               Ni               Cu                Zn        </w:t>
-      </w:r>
-      <w:r>
-        <w:br/>
-      </w:r>
-      <w:r>
-        <w:rPr>
-          <w:rStyle w:val="VerbatimChar"/>
-        </w:rPr>
-        <w:t xml:space="preserve">##  Min.   :0.0000   Min.   :0.0000   Min.   :0.00000   Min.   :0.0000  </w:t>
-      </w:r>
-      <w:r>
-        <w:br/>
-      </w:r>
-      <w:r>
-        <w:rPr>
-          <w:rStyle w:val="VerbatimChar"/>
-        </w:rPr>
-        <w:t xml:space="preserve">##  1st Qu.:0.2842   1st Qu.:0.1875   1st Qu.:0.06422   1st Qu.:0.1486  </w:t>
-      </w:r>
-      <w:r>
-        <w:br/>
-      </w:r>
-      <w:r>
-        <w:rPr>
-          <w:rStyle w:val="VerbatimChar"/>
-        </w:rPr>
-        <w:t xml:space="preserve">##  Median :0.4072   Median :0.2812   Median :0.09174   Median :0.2027  </w:t>
-      </w:r>
-      <w:r>
-        <w:br/>
-      </w:r>
-      <w:r>
-        <w:rPr>
-          <w:rStyle w:val="VerbatimChar"/>
-        </w:rPr>
-        <w:t xml:space="preserve">##  Mean   :0.4265   Mean   :0.3089   Mean   :0.14378   Mean   :0.2610  </w:t>
-      </w:r>
-      <w:r>
-        <w:br/>
-      </w:r>
-      <w:r>
-        <w:rPr>
-          <w:rStyle w:val="VerbatimChar"/>
-        </w:rPr>
-        <w:t xml:space="preserve">##  3rd Qu.:0.5591   3rd Qu.:0.3750   3rd Qu.:0.21101   3rd Qu.:0.3108  </w:t>
-      </w:r>
-      <w:r>
-        <w:br/>
-      </w:r>
-      <w:r>
-        <w:rPr>
-          <w:rStyle w:val="VerbatimChar"/>
-        </w:rPr>
-        <w:t xml:space="preserve">##  Max.   :1.0000   Max.   :1.0000   Max.   :1.00000   Max.   :1.0000  </w:t>
-      </w:r>
-      <w:r>
-        <w:br/>
-      </w:r>
-      <w:r>
-        <w:rPr>
-          <w:rStyle w:val="VerbatimChar"/>
-        </w:rPr>
-        <w:t xml:space="preserve">##                   NA's   :38                                         </w:t>
-      </w:r>
-      <w:r>
-        <w:br/>
-      </w:r>
-      <w:r>
-        <w:rPr>
-          <w:rStyle w:val="VerbatimChar"/>
-        </w:rPr>
-        <w:t xml:space="preserve">##        As               Rb               Sr                Y         </w:t>
-      </w:r>
-      <w:r>
-        <w:br/>
-      </w:r>
-      <w:r>
-        <w:rPr>
-          <w:rStyle w:val="VerbatimChar"/>
-        </w:rPr>
-        <w:t xml:space="preserve">##  Min.   :0.0000   Min.   :0.0000   Min.   :0.00000   Min.   :0.0000  </w:t>
-      </w:r>
-      <w:r>
-        <w:br/>
-      </w:r>
-      <w:r>
-        <w:rPr>
-          <w:rStyle w:val="VerbatimChar"/>
-        </w:rPr>
-        <w:t xml:space="preserve">##  1st Qu.:0.0500   1st Qu.:0.3056   1st Qu.:0.02319   1st Qu.:0.2000  </w:t>
-      </w:r>
-      <w:r>
-        <w:br/>
-      </w:r>
-      <w:r>
-        <w:rPr>
-          <w:rStyle w:val="VerbatimChar"/>
-        </w:rPr>
-        <w:t xml:space="preserve">##  Median :0.1000   Median :0.3889   Median :0.03648   Median :0.2800  </w:t>
-      </w:r>
-      <w:r>
-        <w:br/>
-      </w:r>
-      <w:r>
-        <w:rPr>
-          <w:rStyle w:val="VerbatimChar"/>
-        </w:rPr>
-        <w:t xml:space="preserve">##  Mean   :0.1277   Mean   :0.3991   Mean   :0.14996   Mean   :0.3053  </w:t>
-      </w:r>
-      <w:r>
-        <w:br/>
-      </w:r>
-      <w:r>
-        <w:rPr>
-          <w:rStyle w:val="VerbatimChar"/>
-        </w:rPr>
-        <w:t xml:space="preserve">##  3rd Qu.:0.1500   3rd Qu.:0.5000   3rd Qu.:0.17972   3rd Qu.:0.4000  </w:t>
-      </w:r>
-      <w:r>
-        <w:br/>
-      </w:r>
-      <w:r>
-        <w:rPr>
-          <w:rStyle w:val="VerbatimChar"/>
-        </w:rPr>
-        <w:t xml:space="preserve">##  Max.   :1.0000   Max.   :1.0000   Max.   :1.00000   Max.   :1.0000  </w:t>
-      </w:r>
-      <w:r>
-        <w:br/>
-      </w:r>
-      <w:r>
-        <w:rPr>
-          <w:rStyle w:val="VerbatimChar"/>
-        </w:rPr>
-        <w:t xml:space="preserve">##  NA's   :110      NA's   :15                         NA's   :56      </w:t>
-      </w:r>
-      <w:r>
-        <w:br/>
-      </w:r>
-      <w:r>
-        <w:rPr>
-          <w:rStyle w:val="VerbatimChar"/>
-        </w:rPr>
-        <w:t xml:space="preserve">##        Zr               Nb               Mo               Ag         </w:t>
-      </w:r>
-      <w:r>
-        <w:br/>
-      </w:r>
-      <w:r>
-        <w:rPr>
-          <w:rStyle w:val="VerbatimChar"/>
-        </w:rPr>
-        <w:t xml:space="preserve">##  Min.   :0.0000   Min.   :0.0000   Min.   :0.0000   Min.   :0.00000  </w:t>
-      </w:r>
-      <w:r>
-        <w:br/>
-      </w:r>
-      <w:r>
-        <w:rPr>
-          <w:rStyle w:val="VerbatimChar"/>
-        </w:rPr>
-        <w:t xml:space="preserve">##  1st Qu.:0.2587   1st Qu.:0.1818   1st Qu.:0.0000   1st Qu.:0.09524  </w:t>
-      </w:r>
-      <w:r>
-        <w:br/>
-      </w:r>
-      <w:r>
-        <w:rPr>
-          <w:rStyle w:val="VerbatimChar"/>
-        </w:rPr>
-        <w:t xml:space="preserve">##  Median :0.3731   Median :0.2727   Median :0.1429   Median :0.19048  </w:t>
-      </w:r>
-      <w:r>
-        <w:br/>
-      </w:r>
-      <w:r>
-        <w:rPr>
-          <w:rStyle w:val="VerbatimChar"/>
-        </w:rPr>
-        <w:t xml:space="preserve">##  Mean   :0.3953   Mean   :0.3196   Mean   :0.2024   Mean   :0.27646  </w:t>
-      </w:r>
-      <w:r>
-        <w:br/>
-      </w:r>
-      <w:r>
-        <w:rPr>
-          <w:rStyle w:val="VerbatimChar"/>
-        </w:rPr>
-        <w:t xml:space="preserve">##  3rd Qu.:0.5029   3rd Qu.:0.4091   3rd Qu.:0.2857   3rd Qu.:0.42857  </w:t>
-      </w:r>
-      <w:r>
-        <w:br/>
-      </w:r>
-      <w:r>
-        <w:rPr>
-          <w:rStyle w:val="VerbatimChar"/>
-        </w:rPr>
-        <w:t xml:space="preserve">##  Max.   :1.0000   Max.   :1.0000   Max.   :1.0000   Max.   :1.00000  </w:t>
-      </w:r>
-      <w:r>
-        <w:br/>
-      </w:r>
-      <w:r>
-        <w:rPr>
-          <w:rStyle w:val="VerbatimChar"/>
-        </w:rPr>
-        <w:t xml:space="preserve">##                   NA's   :115      NA's   :238      NA's   :238      </w:t>
-      </w:r>
-      <w:r>
-        <w:br/>
-      </w:r>
-      <w:r>
-        <w:rPr>
-          <w:rStyle w:val="VerbatimChar"/>
-        </w:rPr>
-        <w:t xml:space="preserve">##        Sn                Ba               La               Ta        </w:t>
-      </w:r>
-      <w:r>
-        <w:br/>
-      </w:r>
-      <w:r>
-        <w:rPr>
-          <w:rStyle w:val="VerbatimChar"/>
-        </w:rPr>
-        <w:t xml:space="preserve">##  Min.   :0.00000   Min.   :0.0000   Min.   :0.0000   Min.   :0.0000  </w:t>
-      </w:r>
-      <w:r>
-        <w:br/>
-      </w:r>
-      <w:r>
-        <w:rPr>
-          <w:rStyle w:val="VerbatimChar"/>
-        </w:rPr>
-        <w:t xml:space="preserve">##  1st Qu.:0.09239   1st Qu.:0.1470   1st Qu.:0.1250   1st Qu.:0.5000  </w:t>
-      </w:r>
-      <w:r>
-        <w:br/>
-      </w:r>
-      <w:r>
-        <w:rPr>
-          <w:rStyle w:val="VerbatimChar"/>
-        </w:rPr>
-        <w:t xml:space="preserve">##  Median :0.20652   Median :0.1985   Median :0.2083   Median :0.5000  </w:t>
-      </w:r>
-      <w:r>
-        <w:br/>
-      </w:r>
-      <w:r>
-        <w:rPr>
-          <w:rStyle w:val="VerbatimChar"/>
-        </w:rPr>
-        <w:t xml:space="preserve">##  Mean   :0.30590   Mean   :0.2658   Mean   :0.3571   Mean   :0.5556  </w:t>
-      </w:r>
-      <w:r>
-        <w:br/>
-      </w:r>
-      <w:r>
-        <w:rPr>
-          <w:rStyle w:val="VerbatimChar"/>
-        </w:rPr>
-        <w:t xml:space="preserve">##  3rd Qu.:0.37500   3rd Qu.:0.3080   3rd Qu.:0.4524   3rd Qu.:0.5000  </w:t>
-      </w:r>
-      <w:r>
-        <w:br/>
-      </w:r>
-      <w:r>
-        <w:rPr>
-          <w:rStyle w:val="VerbatimChar"/>
-        </w:rPr>
-        <w:t xml:space="preserve">##  Max.   :1.00000   Max.   :1.0000   Max.   :1.0000   Max.   :1.0000  </w:t>
-      </w:r>
-      <w:r>
-        <w:br/>
-      </w:r>
-      <w:r>
-        <w:rPr>
-          <w:rStyle w:val="VerbatimChar"/>
-        </w:rPr>
-        <w:t xml:space="preserve">##  NA's   :267       NA's   :195      NA's   :269      NA's   :265     </w:t>
-      </w:r>
-      <w:r>
-        <w:br/>
-      </w:r>
-      <w:r>
-        <w:rPr>
-          <w:rStyle w:val="VerbatimChar"/>
-        </w:rPr>
-        <w:t xml:space="preserve">##        Pb                Bi      </w:t>
-      </w:r>
-      <w:r>
-        <w:br/>
-      </w:r>
-      <w:r>
-        <w:rPr>
-          <w:rStyle w:val="VerbatimChar"/>
-        </w:rPr>
-        <w:t xml:space="preserve">##  Min.   :0.00000   Min.   :0.00  </w:t>
-      </w:r>
-      <w:r>
-        <w:br/>
-      </w:r>
-      <w:r>
-        <w:rPr>
-          <w:rStyle w:val="VerbatimChar"/>
-        </w:rPr>
-        <w:t xml:space="preserve">##  1st Qu.:0.08613   1st Qu.:0.25  </w:t>
-      </w:r>
-      <w:r>
-        <w:br/>
-      </w:r>
-      <w:r>
-        <w:rPr>
-          <w:rStyle w:val="VerbatimChar"/>
-        </w:rPr>
-        <w:t xml:space="preserve">##  Median :0.42857   Median :0.50  </w:t>
-      </w:r>
-      <w:r>
-        <w:br/>
-      </w:r>
-      <w:r>
-        <w:rPr>
-          <w:rStyle w:val="VerbatimChar"/>
-        </w:rPr>
-        <w:t xml:space="preserve">##  Mean   :0.42399   Mean   :0.50  </w:t>
-      </w:r>
-      <w:r>
-        <w:br/>
-      </w:r>
-      <w:r>
-        <w:rPr>
-          <w:rStyle w:val="VerbatimChar"/>
-        </w:rPr>
-        <w:t xml:space="preserve">##  3rd Qu.:0.73950   3rd Qu.:0.75  </w:t>
-      </w:r>
-      <w:r>
-        <w:br/>
-      </w:r>
-      <w:r>
-        <w:rPr>
-          <w:rStyle w:val="VerbatimChar"/>
-        </w:rPr>
-        <w:t xml:space="preserve">##  Max.   :1.00000   Max.   :1.00  </w:t>
-      </w:r>
-      <w:r>
-        <w:br/>
-      </w:r>
-      <w:r>
-        <w:rPr>
-          <w:rStyle w:val="VerbatimChar"/>
-        </w:rPr>
-        <w:t xml:space="preserve">##  NA's   :252       NA's   :272</w:t>
-      </w:r>
-    </w:p>
-    <w:p>
-      <w:pPr>
-        <w:pStyle w:val="FirstParagraph"/>
+        <w:pStyle w:val="BodyText"/>
       </w:pPr>
       <w:r>
         <w:drawing>
@@ -1045,6 +77,262 @@
                   </pic:nvPicPr>
                   <pic:blipFill>
                     <a:blip r:embed="rId21"/>
+                    <a:stretch>
+                      <a:fillRect/>
+                    </a:stretch>
+                  </pic:blipFill>
+                  <pic:spPr bwMode="auto">
+                    <a:xfrm>
+                      <a:off x="0" y="0"/>
+                      <a:ext cx="4620126" cy="3696101"/>
+                    </a:xfrm>
+                    <a:prstGeom prst="rect">
+                      <a:avLst/>
+                    </a:prstGeom>
+                    <a:noFill/>
+                    <a:ln w="9525">
+                      <a:noFill/>
+                      <a:headEnd/>
+                      <a:tailEnd/>
+                    </a:ln>
+                  </pic:spPr>
+                </pic:pic>
+              </a:graphicData>
+            </a:graphic>
+          </wp:inline>
+        </w:drawing>
+      </w:r>
+      <w:r>
+        <w:drawing>
+          <wp:inline>
+            <wp:extent cx="4620126" cy="3696101"/>
+            <wp:effectExtent b="0" l="0" r="0" t="0"/>
+            <wp:docPr descr="" title="" id="1" name="Picture"/>
+            <a:graphic>
+              <a:graphicData uri="http://schemas.openxmlformats.org/drawingml/2006/picture">
+                <pic:pic>
+                  <pic:nvPicPr>
+                    <pic:cNvPr descr="analyze-pXRF_files/figure-docx/unnamed-chunk-1-2.png" id="0" name="Picture"/>
+                    <pic:cNvPicPr>
+                      <a:picLocks noChangeArrowheads="1" noChangeAspect="1"/>
+                    </pic:cNvPicPr>
+                  </pic:nvPicPr>
+                  <pic:blipFill>
+                    <a:blip r:embed="rId22"/>
+                    <a:stretch>
+                      <a:fillRect/>
+                    </a:stretch>
+                  </pic:blipFill>
+                  <pic:spPr bwMode="auto">
+                    <a:xfrm>
+                      <a:off x="0" y="0"/>
+                      <a:ext cx="4620126" cy="3696101"/>
+                    </a:xfrm>
+                    <a:prstGeom prst="rect">
+                      <a:avLst/>
+                    </a:prstGeom>
+                    <a:noFill/>
+                    <a:ln w="9525">
+                      <a:noFill/>
+                      <a:headEnd/>
+                      <a:tailEnd/>
+                    </a:ln>
+                  </pic:spPr>
+                </pic:pic>
+              </a:graphicData>
+            </a:graphic>
+          </wp:inline>
+        </w:drawing>
+      </w:r>
+      <w:r>
+        <w:drawing>
+          <wp:inline>
+            <wp:extent cx="4620126" cy="3696101"/>
+            <wp:effectExtent b="0" l="0" r="0" t="0"/>
+            <wp:docPr descr="" title="" id="1" name="Picture"/>
+            <a:graphic>
+              <a:graphicData uri="http://schemas.openxmlformats.org/drawingml/2006/picture">
+                <pic:pic>
+                  <pic:nvPicPr>
+                    <pic:cNvPr descr="analyze-pXRF_files/figure-docx/unnamed-chunk-1-3.png" id="0" name="Picture"/>
+                    <pic:cNvPicPr>
+                      <a:picLocks noChangeArrowheads="1" noChangeAspect="1"/>
+                    </pic:cNvPicPr>
+                  </pic:nvPicPr>
+                  <pic:blipFill>
+                    <a:blip r:embed="rId23"/>
+                    <a:stretch>
+                      <a:fillRect/>
+                    </a:stretch>
+                  </pic:blipFill>
+                  <pic:spPr bwMode="auto">
+                    <a:xfrm>
+                      <a:off x="0" y="0"/>
+                      <a:ext cx="4620126" cy="3696101"/>
+                    </a:xfrm>
+                    <a:prstGeom prst="rect">
+                      <a:avLst/>
+                    </a:prstGeom>
+                    <a:noFill/>
+                    <a:ln w="9525">
+                      <a:noFill/>
+                      <a:headEnd/>
+                      <a:tailEnd/>
+                    </a:ln>
+                  </pic:spPr>
+                </pic:pic>
+              </a:graphicData>
+            </a:graphic>
+          </wp:inline>
+        </w:drawing>
+      </w:r>
+      <w:r>
+        <w:drawing>
+          <wp:inline>
+            <wp:extent cx="4620126" cy="3696101"/>
+            <wp:effectExtent b="0" l="0" r="0" t="0"/>
+            <wp:docPr descr="" title="" id="1" name="Picture"/>
+            <a:graphic>
+              <a:graphicData uri="http://schemas.openxmlformats.org/drawingml/2006/picture">
+                <pic:pic>
+                  <pic:nvPicPr>
+                    <pic:cNvPr descr="analyze-pXRF_files/figure-docx/unnamed-chunk-1-4.png" id="0" name="Picture"/>
+                    <pic:cNvPicPr>
+                      <a:picLocks noChangeArrowheads="1" noChangeAspect="1"/>
+                    </pic:cNvPicPr>
+                  </pic:nvPicPr>
+                  <pic:blipFill>
+                    <a:blip r:embed="rId24"/>
+                    <a:stretch>
+                      <a:fillRect/>
+                    </a:stretch>
+                  </pic:blipFill>
+                  <pic:spPr bwMode="auto">
+                    <a:xfrm>
+                      <a:off x="0" y="0"/>
+                      <a:ext cx="4620126" cy="3696101"/>
+                    </a:xfrm>
+                    <a:prstGeom prst="rect">
+                      <a:avLst/>
+                    </a:prstGeom>
+                    <a:noFill/>
+                    <a:ln w="9525">
+                      <a:noFill/>
+                      <a:headEnd/>
+                      <a:tailEnd/>
+                    </a:ln>
+                  </pic:spPr>
+                </pic:pic>
+              </a:graphicData>
+            </a:graphic>
+          </wp:inline>
+        </w:drawing>
+      </w:r>
+    </w:p>
+    <w:p>
+      <w:pPr>
+        <w:pStyle w:val="SourceCode"/>
+      </w:pPr>
+      <w:r>
+        <w:rPr>
+          <w:rStyle w:val="VerbatimChar"/>
+        </w:rPr>
+        <w:t xml:space="preserve">## Importance of components:</w:t>
+      </w:r>
+      <w:r>
+        <w:br/>
+      </w:r>
+      <w:r>
+        <w:rPr>
+          <w:rStyle w:val="VerbatimChar"/>
+        </w:rPr>
+        <w:t xml:space="preserve">##                           PC1    PC2     PC3     PC4     PC5     PC6     PC7</w:t>
+      </w:r>
+      <w:r>
+        <w:br/>
+      </w:r>
+      <w:r>
+        <w:rPr>
+          <w:rStyle w:val="VerbatimChar"/>
+        </w:rPr>
+        <w:t xml:space="preserve">## Standard deviation     0.4131 0.2480 0.16479 0.13963 0.08355 0.06633 0.05565</w:t>
+      </w:r>
+      <w:r>
+        <w:br/>
+      </w:r>
+      <w:r>
+        <w:rPr>
+          <w:rStyle w:val="VerbatimChar"/>
+        </w:rPr>
+        <w:t xml:space="preserve">## Proportion of Variance 0.5734 0.2066 0.09122 0.06549 0.02345 0.01478 0.01040</w:t>
+      </w:r>
+      <w:r>
+        <w:br/>
+      </w:r>
+      <w:r>
+        <w:rPr>
+          <w:rStyle w:val="VerbatimChar"/>
+        </w:rPr>
+        <w:t xml:space="preserve">## Cumulative Proportion  0.5734 0.7800 0.87118 0.93667 0.96012 0.97490 0.98530</w:t>
+      </w:r>
+      <w:r>
+        <w:br/>
+      </w:r>
+      <w:r>
+        <w:rPr>
+          <w:rStyle w:val="VerbatimChar"/>
+        </w:rPr>
+        <w:t xml:space="preserve">##                            PC8     PC9    PC10</w:t>
+      </w:r>
+      <w:r>
+        <w:br/>
+      </w:r>
+      <w:r>
+        <w:rPr>
+          <w:rStyle w:val="VerbatimChar"/>
+        </w:rPr>
+        <w:t xml:space="preserve">## Standard deviation     0.04360 0.04075 0.02854</w:t>
+      </w:r>
+      <w:r>
+        <w:br/>
+      </w:r>
+      <w:r>
+        <w:rPr>
+          <w:rStyle w:val="VerbatimChar"/>
+        </w:rPr>
+        <w:t xml:space="preserve">## Proportion of Variance 0.00639 0.00558 0.00274</w:t>
+      </w:r>
+      <w:r>
+        <w:br/>
+      </w:r>
+      <w:r>
+        <w:rPr>
+          <w:rStyle w:val="VerbatimChar"/>
+        </w:rPr>
+        <w:t xml:space="preserve">## Cumulative Proportion  0.99169 0.99726 1.00000</w:t>
+      </w:r>
+    </w:p>
+    <w:p>
+      <w:pPr>
+        <w:pStyle w:val="FirstParagraph"/>
+      </w:pPr>
+      <w:r>
+        <w:drawing>
+          <wp:inline>
+            <wp:extent cx="4620126" cy="3696101"/>
+            <wp:effectExtent b="0" l="0" r="0" t="0"/>
+            <wp:docPr descr="" title="" id="1" name="Picture"/>
+            <a:graphic>
+              <a:graphicData uri="http://schemas.openxmlformats.org/drawingml/2006/picture">
+                <pic:pic>
+                  <pic:nvPicPr>
+                    <pic:cNvPr descr="analyze-pXRF_files/figure-docx/unnamed-chunk-1-5.png" id="0" name="Picture"/>
+                    <pic:cNvPicPr>
+                      <a:picLocks noChangeArrowheads="1" noChangeAspect="1"/>
+                    </pic:cNvPicPr>
+                  </pic:nvPicPr>
+                  <pic:blipFill>
+                    <a:blip r:embed="rId25"/>
                     <a:stretch>
                       <a:fillRect/>
                     </a:stretch>

</xml_diff>

<commit_message>
Some additional analysis attempts, changed data from n2 to z2
</commit_message>
<xml_diff>
--- a/analyze-pXRF.docx
+++ b/analyze-pXRF.docx
@@ -228,94 +228,6 @@
           </wp:inline>
         </w:drawing>
       </w:r>
-    </w:p>
-    <w:p>
-      <w:pPr>
-        <w:pStyle w:val="SourceCode"/>
-      </w:pPr>
-      <w:r>
-        <w:rPr>
-          <w:rStyle w:val="VerbatimChar"/>
-        </w:rPr>
-        <w:t xml:space="preserve">## Importance of components:</w:t>
-      </w:r>
-      <w:r>
-        <w:br/>
-      </w:r>
-      <w:r>
-        <w:rPr>
-          <w:rStyle w:val="VerbatimChar"/>
-        </w:rPr>
-        <w:t xml:space="preserve">##                           PC1    PC2     PC3     PC4     PC5     PC6     PC7</w:t>
-      </w:r>
-      <w:r>
-        <w:br/>
-      </w:r>
-      <w:r>
-        <w:rPr>
-          <w:rStyle w:val="VerbatimChar"/>
-        </w:rPr>
-        <w:t xml:space="preserve">## Standard deviation     0.4131 0.2480 0.16479 0.13963 0.08355 0.06633 0.05565</w:t>
-      </w:r>
-      <w:r>
-        <w:br/>
-      </w:r>
-      <w:r>
-        <w:rPr>
-          <w:rStyle w:val="VerbatimChar"/>
-        </w:rPr>
-        <w:t xml:space="preserve">## Proportion of Variance 0.5734 0.2066 0.09122 0.06549 0.02345 0.01478 0.01040</w:t>
-      </w:r>
-      <w:r>
-        <w:br/>
-      </w:r>
-      <w:r>
-        <w:rPr>
-          <w:rStyle w:val="VerbatimChar"/>
-        </w:rPr>
-        <w:t xml:space="preserve">## Cumulative Proportion  0.5734 0.7800 0.87118 0.93667 0.96012 0.97490 0.98530</w:t>
-      </w:r>
-      <w:r>
-        <w:br/>
-      </w:r>
-      <w:r>
-        <w:rPr>
-          <w:rStyle w:val="VerbatimChar"/>
-        </w:rPr>
-        <w:t xml:space="preserve">##                            PC8     PC9    PC10</w:t>
-      </w:r>
-      <w:r>
-        <w:br/>
-      </w:r>
-      <w:r>
-        <w:rPr>
-          <w:rStyle w:val="VerbatimChar"/>
-        </w:rPr>
-        <w:t xml:space="preserve">## Standard deviation     0.04360 0.04075 0.02854</w:t>
-      </w:r>
-      <w:r>
-        <w:br/>
-      </w:r>
-      <w:r>
-        <w:rPr>
-          <w:rStyle w:val="VerbatimChar"/>
-        </w:rPr>
-        <w:t xml:space="preserve">## Proportion of Variance 0.00639 0.00558 0.00274</w:t>
-      </w:r>
-      <w:r>
-        <w:br/>
-      </w:r>
-      <w:r>
-        <w:rPr>
-          <w:rStyle w:val="VerbatimChar"/>
-        </w:rPr>
-        <w:t xml:space="preserve">## Cumulative Proportion  0.99169 0.99726 1.00000</w:t>
-      </w:r>
-    </w:p>
-    <w:p>
-      <w:pPr>
-        <w:pStyle w:val="FirstParagraph"/>
-      </w:pPr>
       <w:r>
         <w:drawing>
           <wp:inline>
@@ -333,6 +245,136 @@
                   </pic:nvPicPr>
                   <pic:blipFill>
                     <a:blip r:embed="rId25"/>
+                    <a:stretch>
+                      <a:fillRect/>
+                    </a:stretch>
+                  </pic:blipFill>
+                  <pic:spPr bwMode="auto">
+                    <a:xfrm>
+                      <a:off x="0" y="0"/>
+                      <a:ext cx="4620126" cy="3696101"/>
+                    </a:xfrm>
+                    <a:prstGeom prst="rect">
+                      <a:avLst/>
+                    </a:prstGeom>
+                    <a:noFill/>
+                    <a:ln w="9525">
+                      <a:noFill/>
+                      <a:headEnd/>
+                      <a:tailEnd/>
+                    </a:ln>
+                  </pic:spPr>
+                </pic:pic>
+              </a:graphicData>
+            </a:graphic>
+          </wp:inline>
+        </w:drawing>
+      </w:r>
+    </w:p>
+    <w:p>
+      <w:pPr>
+        <w:pStyle w:val="SourceCode"/>
+      </w:pPr>
+      <w:r>
+        <w:rPr>
+          <w:rStyle w:val="VerbatimChar"/>
+        </w:rPr>
+        <w:t xml:space="preserve">## Importance of components:</w:t>
+      </w:r>
+      <w:r>
+        <w:br/>
+      </w:r>
+      <w:r>
+        <w:rPr>
+          <w:rStyle w:val="VerbatimChar"/>
+        </w:rPr>
+        <w:t xml:space="preserve">##                           PC1    PC2     PC3     PC4     PC5     PC6     PC7</w:t>
+      </w:r>
+      <w:r>
+        <w:br/>
+      </w:r>
+      <w:r>
+        <w:rPr>
+          <w:rStyle w:val="VerbatimChar"/>
+        </w:rPr>
+        <w:t xml:space="preserve">## Standard deviation     2.0730 1.3641 0.83796 0.72080 0.47803 0.39412 0.28565</w:t>
+      </w:r>
+      <w:r>
+        <w:br/>
+      </w:r>
+      <w:r>
+        <w:rPr>
+          <w:rStyle w:val="VerbatimChar"/>
+        </w:rPr>
+        <w:t xml:space="preserve">## Proportion of Variance 0.5389 0.2333 0.08805 0.06515 0.02865 0.01948 0.01023</w:t>
+      </w:r>
+      <w:r>
+        <w:br/>
+      </w:r>
+      <w:r>
+        <w:rPr>
+          <w:rStyle w:val="VerbatimChar"/>
+        </w:rPr>
+        <w:t xml:space="preserve">## Cumulative Proportion  0.5389 0.7722 0.86026 0.92541 0.95406 0.97354 0.98377</w:t>
+      </w:r>
+      <w:r>
+        <w:br/>
+      </w:r>
+      <w:r>
+        <w:rPr>
+          <w:rStyle w:val="VerbatimChar"/>
+        </w:rPr>
+        <w:t xml:space="preserve">##                           PC8     PC9    PC10</w:t>
+      </w:r>
+      <w:r>
+        <w:br/>
+      </w:r>
+      <w:r>
+        <w:rPr>
+          <w:rStyle w:val="VerbatimChar"/>
+        </w:rPr>
+        <w:t xml:space="preserve">## Standard deviation     0.2242 0.21122 0.18588</w:t>
+      </w:r>
+      <w:r>
+        <w:br/>
+      </w:r>
+      <w:r>
+        <w:rPr>
+          <w:rStyle w:val="VerbatimChar"/>
+        </w:rPr>
+        <w:t xml:space="preserve">## Proportion of Variance 0.0063 0.00559 0.00433</w:t>
+      </w:r>
+      <w:r>
+        <w:br/>
+      </w:r>
+      <w:r>
+        <w:rPr>
+          <w:rStyle w:val="VerbatimChar"/>
+        </w:rPr>
+        <w:t xml:space="preserve">## Cumulative Proportion  0.9901 0.99567 1.00000</w:t>
+      </w:r>
+    </w:p>
+    <w:p>
+      <w:pPr>
+        <w:pStyle w:val="FirstParagraph"/>
+      </w:pPr>
+      <w:r>
+        <w:drawing>
+          <wp:inline>
+            <wp:extent cx="4620126" cy="3696101"/>
+            <wp:effectExtent b="0" l="0" r="0" t="0"/>
+            <wp:docPr descr="" title="" id="1" name="Picture"/>
+            <a:graphic>
+              <a:graphicData uri="http://schemas.openxmlformats.org/drawingml/2006/picture">
+                <pic:pic>
+                  <pic:nvPicPr>
+                    <pic:cNvPr descr="analyze-pXRF_files/figure-docx/unnamed-chunk-1-6.png" id="0" name="Picture"/>
+                    <pic:cNvPicPr>
+                      <a:picLocks noChangeArrowheads="1" noChangeAspect="1"/>
+                    </pic:cNvPicPr>
+                  </pic:nvPicPr>
+                  <pic:blipFill>
+                    <a:blip r:embed="rId26"/>
                     <a:stretch>
                       <a:fillRect/>
                     </a:stretch>

</xml_diff>

<commit_message>
First test analysis w Cyp data
</commit_message>
<xml_diff>
--- a/analyze-pXRF.docx
+++ b/analyze-pXRF.docx
@@ -288,7 +288,7 @@
         <w:rPr>
           <w:rStyle w:val="VerbatimChar"/>
         </w:rPr>
-        <w:t xml:space="preserve">##                           PC1    PC2     PC3     PC4     PC5     PC6     PC7</w:t>
+        <w:t xml:space="preserve">##                           PC1    PC2    PC3     PC4     PC5     PC6     PC7</w:t>
       </w:r>
       <w:r>
         <w:br/>
@@ -297,7 +297,7 @@
         <w:rPr>
           <w:rStyle w:val="VerbatimChar"/>
         </w:rPr>
-        <w:t xml:space="preserve">## Standard deviation     2.0730 1.3641 0.83796 0.72080 0.47803 0.39412 0.28565</w:t>
+        <w:t xml:space="preserve">## Standard deviation     0.3766 0.2574 0.2159 0.19243 0.15308 0.15138 0.12832</w:t>
       </w:r>
       <w:r>
         <w:br/>
@@ -306,7 +306,7 @@
         <w:rPr>
           <w:rStyle w:val="VerbatimChar"/>
         </w:rPr>
-        <w:t xml:space="preserve">## Proportion of Variance 0.5389 0.2333 0.08805 0.06515 0.02865 0.01948 0.01023</w:t>
+        <w:t xml:space="preserve">## Proportion of Variance 0.3796 0.1774 0.1248 0.09913 0.06273 0.06135 0.04408</w:t>
       </w:r>
       <w:r>
         <w:br/>
@@ -315,7 +315,7 @@
         <w:rPr>
           <w:rStyle w:val="VerbatimChar"/>
         </w:rPr>
-        <w:t xml:space="preserve">## Cumulative Proportion  0.5389 0.7722 0.86026 0.92541 0.95406 0.97354 0.98377</w:t>
+        <w:t xml:space="preserve">## Cumulative Proportion  0.3796 0.5570 0.6818 0.78091 0.84364 0.90499 0.94907</w:t>
       </w:r>
       <w:r>
         <w:br/>
@@ -324,7 +324,7 @@
         <w:rPr>
           <w:rStyle w:val="VerbatimChar"/>
         </w:rPr>
-        <w:t xml:space="preserve">##                           PC8     PC9    PC10</w:t>
+        <w:t xml:space="preserve">##                            PC8     PC9    PC10    PC11    PC12    PC13</w:t>
       </w:r>
       <w:r>
         <w:br/>
@@ -333,7 +333,7 @@
         <w:rPr>
           <w:rStyle w:val="VerbatimChar"/>
         </w:rPr>
-        <w:t xml:space="preserve">## Standard deviation     0.2242 0.21122 0.18588</w:t>
+        <w:t xml:space="preserve">## Standard deviation     0.08472 0.06799 0.05655 0.04051 0.03692 0.03199</w:t>
       </w:r>
       <w:r>
         <w:br/>
@@ -342,7 +342,7 @@
         <w:rPr>
           <w:rStyle w:val="VerbatimChar"/>
         </w:rPr>
-        <w:t xml:space="preserve">## Proportion of Variance 0.0063 0.00559 0.00433</w:t>
+        <w:t xml:space="preserve">## Proportion of Variance 0.01921 0.01237 0.00856 0.00439 0.00365 0.00274</w:t>
       </w:r>
       <w:r>
         <w:br/>
@@ -351,7 +351,7 @@
         <w:rPr>
           <w:rStyle w:val="VerbatimChar"/>
         </w:rPr>
-        <w:t xml:space="preserve">## Cumulative Proportion  0.9901 0.99567 1.00000</w:t>
+        <w:t xml:space="preserve">## Cumulative Proportion  0.96828 0.98066 0.98922 0.99361 0.99726 1.00000</w:t>
       </w:r>
     </w:p>
     <w:p>

</xml_diff>

<commit_message>
There was error in write.table (to xlsx and not .txt)
</commit_message>
<xml_diff>
--- a/analyze-pXRF.docx
+++ b/analyze-pXRF.docx
@@ -186,6 +186,31 @@
           </wp:inline>
         </w:drawing>
       </w:r>
+    </w:p>
+    <w:p>
+      <w:pPr>
+        <w:pStyle w:val="SourceCode"/>
+      </w:pPr>
+      <w:r>
+        <w:rPr>
+          <w:rStyle w:val="VerbatimChar"/>
+        </w:rPr>
+        <w:t xml:space="preserve">##  [1] "MgO"   "Al2O3" "SiO2"  "Cl"    "CaO"   "Ti"    "Mn"    "Fe"    "Ni"   </w:t>
+      </w:r>
+      <w:r>
+        <w:br/>
+      </w:r>
+      <w:r>
+        <w:rPr>
+          <w:rStyle w:val="VerbatimChar"/>
+        </w:rPr>
+        <w:t xml:space="preserve">## [10] "Cu"    "Zn"    "Sr"    "Zr"</w:t>
+      </w:r>
+    </w:p>
+    <w:p>
+      <w:pPr>
+        <w:pStyle w:val="FirstParagraph"/>
+      </w:pPr>
       <w:r>
         <w:drawing>
           <wp:inline>
@@ -297,7 +322,7 @@
         <w:rPr>
           <w:rStyle w:val="VerbatimChar"/>
         </w:rPr>
-        <w:t xml:space="preserve">## Standard deviation     0.3766 0.2574 0.2159 0.19243 0.15308 0.15138 0.12832</w:t>
+        <w:t xml:space="preserve">## Standard deviation     0.3419 0.2284 0.1751 0.13682 0.12328 0.07696 0.05827</w:t>
       </w:r>
       <w:r>
         <w:br/>
@@ -306,7 +331,7 @@
         <w:rPr>
           <w:rStyle w:val="VerbatimChar"/>
         </w:rPr>
-        <w:t xml:space="preserve">## Proportion of Variance 0.3796 0.1774 0.1248 0.09913 0.06273 0.06135 0.04408</w:t>
+        <w:t xml:space="preserve">## Proportion of Variance 0.4779 0.2133 0.1253 0.07652 0.06212 0.02421 0.01388</w:t>
       </w:r>
       <w:r>
         <w:br/>
@@ -315,7 +340,7 @@
         <w:rPr>
           <w:rStyle w:val="VerbatimChar"/>
         </w:rPr>
-        <w:t xml:space="preserve">## Cumulative Proportion  0.3796 0.5570 0.6818 0.78091 0.84364 0.90499 0.94907</w:t>
+        <w:t xml:space="preserve">## Cumulative Proportion  0.4779 0.6912 0.8165 0.89303 0.95515 0.97937 0.99325</w:t>
       </w:r>
       <w:r>
         <w:br/>
@@ -324,7 +349,7 @@
         <w:rPr>
           <w:rStyle w:val="VerbatimChar"/>
         </w:rPr>
-        <w:t xml:space="preserve">##                            PC8     PC9    PC10    PC11    PC12    PC13</w:t>
+        <w:t xml:space="preserve">##                            PC8</w:t>
       </w:r>
       <w:r>
         <w:br/>
@@ -333,7 +358,7 @@
         <w:rPr>
           <w:rStyle w:val="VerbatimChar"/>
         </w:rPr>
-        <w:t xml:space="preserve">## Standard deviation     0.08472 0.06799 0.05655 0.04051 0.03692 0.03199</w:t>
+        <w:t xml:space="preserve">## Standard deviation     0.04065</w:t>
       </w:r>
       <w:r>
         <w:br/>
@@ -342,7 +367,7 @@
         <w:rPr>
           <w:rStyle w:val="VerbatimChar"/>
         </w:rPr>
-        <w:t xml:space="preserve">## Proportion of Variance 0.01921 0.01237 0.00856 0.00439 0.00365 0.00274</w:t>
+        <w:t xml:space="preserve">## Proportion of Variance 0.00675</w:t>
       </w:r>
       <w:r>
         <w:br/>
@@ -351,7 +376,7 @@
         <w:rPr>
           <w:rStyle w:val="VerbatimChar"/>
         </w:rPr>
-        <w:t xml:space="preserve">## Cumulative Proportion  0.96828 0.98066 0.98922 0.99361 0.99726 1.00000</w:t>
+        <w:t xml:space="preserve">## Cumulative Proportion  1.00000</w:t>
       </w:r>
     </w:p>
     <w:p>
@@ -375,6 +400,300 @@
                   </pic:nvPicPr>
                   <pic:blipFill>
                     <a:blip r:embed="rId26"/>
+                    <a:stretch>
+                      <a:fillRect/>
+                    </a:stretch>
+                  </pic:blipFill>
+                  <pic:spPr bwMode="auto">
+                    <a:xfrm>
+                      <a:off x="0" y="0"/>
+                      <a:ext cx="4620126" cy="3696101"/>
+                    </a:xfrm>
+                    <a:prstGeom prst="rect">
+                      <a:avLst/>
+                    </a:prstGeom>
+                    <a:noFill/>
+                    <a:ln w="9525">
+                      <a:noFill/>
+                      <a:headEnd/>
+                      <a:tailEnd/>
+                    </a:ln>
+                  </pic:spPr>
+                </pic:pic>
+              </a:graphicData>
+            </a:graphic>
+          </wp:inline>
+        </w:drawing>
+      </w:r>
+      <w:r>
+        <w:drawing>
+          <wp:inline>
+            <wp:extent cx="4620126" cy="3696101"/>
+            <wp:effectExtent b="0" l="0" r="0" t="0"/>
+            <wp:docPr descr="" title="" id="1" name="Picture"/>
+            <a:graphic>
+              <a:graphicData uri="http://schemas.openxmlformats.org/drawingml/2006/picture">
+                <pic:pic>
+                  <pic:nvPicPr>
+                    <pic:cNvPr descr="analyze-pXRF_files/figure-docx/unnamed-chunk-1-7.png" id="0" name="Picture"/>
+                    <pic:cNvPicPr>
+                      <a:picLocks noChangeArrowheads="1" noChangeAspect="1"/>
+                    </pic:cNvPicPr>
+                  </pic:nvPicPr>
+                  <pic:blipFill>
+                    <a:blip r:embed="rId27"/>
+                    <a:stretch>
+                      <a:fillRect/>
+                    </a:stretch>
+                  </pic:blipFill>
+                  <pic:spPr bwMode="auto">
+                    <a:xfrm>
+                      <a:off x="0" y="0"/>
+                      <a:ext cx="4620126" cy="3696101"/>
+                    </a:xfrm>
+                    <a:prstGeom prst="rect">
+                      <a:avLst/>
+                    </a:prstGeom>
+                    <a:noFill/>
+                    <a:ln w="9525">
+                      <a:noFill/>
+                      <a:headEnd/>
+                      <a:tailEnd/>
+                    </a:ln>
+                  </pic:spPr>
+                </pic:pic>
+              </a:graphicData>
+            </a:graphic>
+          </wp:inline>
+        </w:drawing>
+      </w:r>
+      <w:r>
+        <w:drawing>
+          <wp:inline>
+            <wp:extent cx="4620126" cy="3696101"/>
+            <wp:effectExtent b="0" l="0" r="0" t="0"/>
+            <wp:docPr descr="" title="" id="1" name="Picture"/>
+            <a:graphic>
+              <a:graphicData uri="http://schemas.openxmlformats.org/drawingml/2006/picture">
+                <pic:pic>
+                  <pic:nvPicPr>
+                    <pic:cNvPr descr="analyze-pXRF_files/figure-docx/unnamed-chunk-1-8.png" id="0" name="Picture"/>
+                    <pic:cNvPicPr>
+                      <a:picLocks noChangeArrowheads="1" noChangeAspect="1"/>
+                    </pic:cNvPicPr>
+                  </pic:nvPicPr>
+                  <pic:blipFill>
+                    <a:blip r:embed="rId28"/>
+                    <a:stretch>
+                      <a:fillRect/>
+                    </a:stretch>
+                  </pic:blipFill>
+                  <pic:spPr bwMode="auto">
+                    <a:xfrm>
+                      <a:off x="0" y="0"/>
+                      <a:ext cx="4620126" cy="3696101"/>
+                    </a:xfrm>
+                    <a:prstGeom prst="rect">
+                      <a:avLst/>
+                    </a:prstGeom>
+                    <a:noFill/>
+                    <a:ln w="9525">
+                      <a:noFill/>
+                      <a:headEnd/>
+                      <a:tailEnd/>
+                    </a:ln>
+                  </pic:spPr>
+                </pic:pic>
+              </a:graphicData>
+            </a:graphic>
+          </wp:inline>
+        </w:drawing>
+      </w:r>
+      <w:r>
+        <w:drawing>
+          <wp:inline>
+            <wp:extent cx="4620126" cy="3696101"/>
+            <wp:effectExtent b="0" l="0" r="0" t="0"/>
+            <wp:docPr descr="" title="" id="1" name="Picture"/>
+            <a:graphic>
+              <a:graphicData uri="http://schemas.openxmlformats.org/drawingml/2006/picture">
+                <pic:pic>
+                  <pic:nvPicPr>
+                    <pic:cNvPr descr="analyze-pXRF_files/figure-docx/unnamed-chunk-1-9.png" id="0" name="Picture"/>
+                    <pic:cNvPicPr>
+                      <a:picLocks noChangeArrowheads="1" noChangeAspect="1"/>
+                    </pic:cNvPicPr>
+                  </pic:nvPicPr>
+                  <pic:blipFill>
+                    <a:blip r:embed="rId29"/>
+                    <a:stretch>
+                      <a:fillRect/>
+                    </a:stretch>
+                  </pic:blipFill>
+                  <pic:spPr bwMode="auto">
+                    <a:xfrm>
+                      <a:off x="0" y="0"/>
+                      <a:ext cx="4620126" cy="3696101"/>
+                    </a:xfrm>
+                    <a:prstGeom prst="rect">
+                      <a:avLst/>
+                    </a:prstGeom>
+                    <a:noFill/>
+                    <a:ln w="9525">
+                      <a:noFill/>
+                      <a:headEnd/>
+                      <a:tailEnd/>
+                    </a:ln>
+                  </pic:spPr>
+                </pic:pic>
+              </a:graphicData>
+            </a:graphic>
+          </wp:inline>
+        </w:drawing>
+      </w:r>
+      <w:r>
+        <w:drawing>
+          <wp:inline>
+            <wp:extent cx="4620126" cy="3696101"/>
+            <wp:effectExtent b="0" l="0" r="0" t="0"/>
+            <wp:docPr descr="" title="" id="1" name="Picture"/>
+            <a:graphic>
+              <a:graphicData uri="http://schemas.openxmlformats.org/drawingml/2006/picture">
+                <pic:pic>
+                  <pic:nvPicPr>
+                    <pic:cNvPr descr="analyze-pXRF_files/figure-docx/unnamed-chunk-1-10.png" id="0" name="Picture"/>
+                    <pic:cNvPicPr>
+                      <a:picLocks noChangeArrowheads="1" noChangeAspect="1"/>
+                    </pic:cNvPicPr>
+                  </pic:nvPicPr>
+                  <pic:blipFill>
+                    <a:blip r:embed="rId30"/>
+                    <a:stretch>
+                      <a:fillRect/>
+                    </a:stretch>
+                  </pic:blipFill>
+                  <pic:spPr bwMode="auto">
+                    <a:xfrm>
+                      <a:off x="0" y="0"/>
+                      <a:ext cx="4620126" cy="3696101"/>
+                    </a:xfrm>
+                    <a:prstGeom prst="rect">
+                      <a:avLst/>
+                    </a:prstGeom>
+                    <a:noFill/>
+                    <a:ln w="9525">
+                      <a:noFill/>
+                      <a:headEnd/>
+                      <a:tailEnd/>
+                    </a:ln>
+                  </pic:spPr>
+                </pic:pic>
+              </a:graphicData>
+            </a:graphic>
+          </wp:inline>
+        </w:drawing>
+      </w:r>
+      <w:r>
+        <w:drawing>
+          <wp:inline>
+            <wp:extent cx="4620126" cy="3696101"/>
+            <wp:effectExtent b="0" l="0" r="0" t="0"/>
+            <wp:docPr descr="" title="" id="1" name="Picture"/>
+            <a:graphic>
+              <a:graphicData uri="http://schemas.openxmlformats.org/drawingml/2006/picture">
+                <pic:pic>
+                  <pic:nvPicPr>
+                    <pic:cNvPr descr="analyze-pXRF_files/figure-docx/unnamed-chunk-1-11.png" id="0" name="Picture"/>
+                    <pic:cNvPicPr>
+                      <a:picLocks noChangeArrowheads="1" noChangeAspect="1"/>
+                    </pic:cNvPicPr>
+                  </pic:nvPicPr>
+                  <pic:blipFill>
+                    <a:blip r:embed="rId31"/>
+                    <a:stretch>
+                      <a:fillRect/>
+                    </a:stretch>
+                  </pic:blipFill>
+                  <pic:spPr bwMode="auto">
+                    <a:xfrm>
+                      <a:off x="0" y="0"/>
+                      <a:ext cx="4620126" cy="3696101"/>
+                    </a:xfrm>
+                    <a:prstGeom prst="rect">
+                      <a:avLst/>
+                    </a:prstGeom>
+                    <a:noFill/>
+                    <a:ln w="9525">
+                      <a:noFill/>
+                      <a:headEnd/>
+                      <a:tailEnd/>
+                    </a:ln>
+                  </pic:spPr>
+                </pic:pic>
+              </a:graphicData>
+            </a:graphic>
+          </wp:inline>
+        </w:drawing>
+      </w:r>
+      <w:r>
+        <w:drawing>
+          <wp:inline>
+            <wp:extent cx="4620126" cy="3696101"/>
+            <wp:effectExtent b="0" l="0" r="0" t="0"/>
+            <wp:docPr descr="" title="" id="1" name="Picture"/>
+            <a:graphic>
+              <a:graphicData uri="http://schemas.openxmlformats.org/drawingml/2006/picture">
+                <pic:pic>
+                  <pic:nvPicPr>
+                    <pic:cNvPr descr="analyze-pXRF_files/figure-docx/unnamed-chunk-1-12.png" id="0" name="Picture"/>
+                    <pic:cNvPicPr>
+                      <a:picLocks noChangeArrowheads="1" noChangeAspect="1"/>
+                    </pic:cNvPicPr>
+                  </pic:nvPicPr>
+                  <pic:blipFill>
+                    <a:blip r:embed="rId32"/>
+                    <a:stretch>
+                      <a:fillRect/>
+                    </a:stretch>
+                  </pic:blipFill>
+                  <pic:spPr bwMode="auto">
+                    <a:xfrm>
+                      <a:off x="0" y="0"/>
+                      <a:ext cx="4620126" cy="3696101"/>
+                    </a:xfrm>
+                    <a:prstGeom prst="rect">
+                      <a:avLst/>
+                    </a:prstGeom>
+                    <a:noFill/>
+                    <a:ln w="9525">
+                      <a:noFill/>
+                      <a:headEnd/>
+                      <a:tailEnd/>
+                    </a:ln>
+                  </pic:spPr>
+                </pic:pic>
+              </a:graphicData>
+            </a:graphic>
+          </wp:inline>
+        </w:drawing>
+      </w:r>
+      <w:r>
+        <w:drawing>
+          <wp:inline>
+            <wp:extent cx="4620126" cy="3696101"/>
+            <wp:effectExtent b="0" l="0" r="0" t="0"/>
+            <wp:docPr descr="" title="" id="1" name="Picture"/>
+            <a:graphic>
+              <a:graphicData uri="http://schemas.openxmlformats.org/drawingml/2006/picture">
+                <pic:pic>
+                  <pic:nvPicPr>
+                    <pic:cNvPr descr="analyze-pXRF_files/figure-docx/unnamed-chunk-1-13.png" id="0" name="Picture"/>
+                    <pic:cNvPicPr>
+                      <a:picLocks noChangeArrowheads="1" noChangeAspect="1"/>
+                    </pic:cNvPicPr>
+                  </pic:nvPicPr>
+                  <pic:blipFill>
+                    <a:blip r:embed="rId33"/>
                     <a:stretch>
                       <a:fillRect/>
                     </a:stretch>

</xml_diff>